<commit_message>
Remove High school, add OS, Design Patterns, IPPD
</commit_message>
<xml_diff>
--- a/Austin Bruch Resume.docx
+++ b/Austin Bruch Resume.docx
@@ -1,6 +1,6 @@
 
 <file path=word/document.xml><?xml version="1.0" encoding="utf-8"?>
-<w:document xmlns:ve="http://schemas.openxmlformats.org/markup-compatibility/2006" xmlns:o="urn:schemas-microsoft-com:office:office" xmlns:r="http://schemas.openxmlformats.org/officeDocument/2006/relationships" xmlns:m="http://schemas.openxmlformats.org/officeDocument/2006/math" xmlns:v="urn:schemas-microsoft-com:vml" xmlns:wp="http://schemas.openxmlformats.org/drawingml/2006/wordprocessingDrawing" xmlns:w10="urn:schemas-microsoft-com:office:word" xmlns:w="http://schemas.openxmlformats.org/wordprocessingml/2006/main" xmlns:wne="http://schemas.microsoft.com/office/word/2006/wordml">
+<w:document xmlns:wpc="http://schemas.microsoft.com/office/word/2010/wordprocessingCanvas" xmlns:mo="http://schemas.microsoft.com/office/mac/office/2008/main" xmlns:mc="http://schemas.openxmlformats.org/markup-compatibility/2006" xmlns:mv="urn:schemas-microsoft-com:mac:vml" xmlns:o="urn:schemas-microsoft-com:office:office" xmlns:r="http://schemas.openxmlformats.org/officeDocument/2006/relationships" xmlns:m="http://schemas.openxmlformats.org/officeDocument/2006/math" xmlns:v="urn:schemas-microsoft-com:vml" xmlns:wp14="http://schemas.microsoft.com/office/word/2010/wordprocessingDrawing" xmlns:wp="http://schemas.openxmlformats.org/drawingml/2006/wordprocessingDrawing" xmlns:w10="urn:schemas-microsoft-com:office:word" xmlns:w="http://schemas.openxmlformats.org/wordprocessingml/2006/main" xmlns:w14="http://schemas.microsoft.com/office/word/2010/wordml" xmlns:wpg="http://schemas.microsoft.com/office/word/2010/wordprocessingGroup" xmlns:wpi="http://schemas.microsoft.com/office/word/2010/wordprocessingInk" xmlns:wne="http://schemas.microsoft.com/office/word/2006/wordml" xmlns:wps="http://schemas.microsoft.com/office/word/2010/wordprocessingShape" mc:Ignorable="w14 wp14">
   <w:body>
     <w:tbl>
       <w:tblPr>
@@ -15,7 +15,7 @@
           <w:insideH w:val="none" w:sz="0" w:space="0" w:color="auto"/>
           <w:insideV w:val="none" w:sz="0" w:space="0" w:color="auto"/>
         </w:tblBorders>
-        <w:tblLook w:val="04A0"/>
+        <w:tblLook w:val="04A0" w:firstRow="1" w:lastRow="0" w:firstColumn="1" w:lastColumn="0" w:noHBand="0" w:noVBand="1"/>
       </w:tblPr>
       <w:tblGrid>
         <w:gridCol w:w="3443"/>
@@ -133,7 +133,7 @@
                 <w:szCs w:val="24"/>
               </w:rPr>
             </w:pPr>
-            <w:hyperlink r:id="rId7" w:history="1">
+            <w:hyperlink r:id="rId8" w:history="1">
               <w:r>
                 <w:rPr>
                   <w:rStyle w:val="Hyperlink"/>
@@ -472,6 +472,13 @@
           <w:rFonts w:ascii="Calibri" w:hAnsi="Calibri"/>
           <w:szCs w:val="24"/>
         </w:rPr>
+        <w:t xml:space="preserve">Operating Systems, Design Patterns in OOP, </w:t>
+      </w:r>
+      <w:r>
+        <w:rPr>
+          <w:rFonts w:ascii="Calibri" w:hAnsi="Calibri"/>
+          <w:szCs w:val="24"/>
+        </w:rPr>
         <w:t xml:space="preserve">Computer Organization, Microprocessor Applications, </w:t>
       </w:r>
       <w:r>
@@ -486,7 +493,7 @@
           <w:rFonts w:ascii="Calibri" w:hAnsi="Calibri"/>
           <w:szCs w:val="24"/>
         </w:rPr>
-        <w:t xml:space="preserve">Computer Programming, Discrete Mathematics, </w:t>
+        <w:t xml:space="preserve">Discrete Mathematics, </w:t>
       </w:r>
       <w:r>
         <w:rPr>
@@ -508,68 +515,6 @@
           <w:szCs w:val="24"/>
         </w:rPr>
         <w:t>, Numerical Analysis</w:t>
-      </w:r>
-    </w:p>
-    <w:p>
-      <w:pPr>
-        <w:pStyle w:val="NoSpacing"/>
-        <w:numPr>
-          <w:ilvl w:val="0"/>
-          <w:numId w:val="1"/>
-        </w:numPr>
-        <w:rPr>
-          <w:rFonts w:ascii="Calibri" w:hAnsi="Calibri"/>
-          <w:szCs w:val="24"/>
-        </w:rPr>
-      </w:pPr>
-      <w:r>
-        <w:rPr>
-          <w:rFonts w:ascii="Calibri" w:hAnsi="Calibri"/>
-          <w:szCs w:val="24"/>
-          <w:u w:val="single"/>
-        </w:rPr>
-        <w:t>Center for Advanced Technologies at Lakewood High School</w:t>
-      </w:r>
-      <w:r>
-        <w:rPr>
-          <w:rFonts w:ascii="Calibri" w:hAnsi="Calibri"/>
-          <w:szCs w:val="24"/>
-        </w:rPr>
-        <w:t>, St. Petersburg, FL</w:t>
-      </w:r>
-    </w:p>
-    <w:p>
-      <w:pPr>
-        <w:pStyle w:val="NoSpacing"/>
-        <w:numPr>
-          <w:ilvl w:val="1"/>
-          <w:numId w:val="1"/>
-        </w:numPr>
-        <w:rPr>
-          <w:rFonts w:ascii="Calibri" w:hAnsi="Calibri"/>
-          <w:szCs w:val="24"/>
-        </w:rPr>
-      </w:pPr>
-      <w:r>
-        <w:rPr>
-          <w:rFonts w:ascii="Calibri" w:hAnsi="Calibri"/>
-          <w:szCs w:val="24"/>
-        </w:rPr>
-        <w:t>Graduated June, 2011 – Valedictorian; GPA: 4.85 (4.0 U</w:t>
-      </w:r>
-      <w:r>
-        <w:rPr>
-          <w:rFonts w:ascii="Calibri" w:hAnsi="Calibri"/>
-          <w:szCs w:val="24"/>
-        </w:rPr>
-        <w:t>nweighted)</w:t>
-      </w:r>
-      <w:r>
-        <w:rPr>
-          <w:rFonts w:ascii="Calibri" w:hAnsi="Calibri"/>
-          <w:szCs w:val="24"/>
-        </w:rPr>
-        <w:br/>
       </w:r>
     </w:p>
     <w:p>
@@ -799,7 +744,23 @@
           <w:rFonts w:ascii="Calibri" w:hAnsi="Calibri"/>
           <w:szCs w:val="24"/>
         </w:rPr>
-        <w:t>Developed RESTful Web APIs for Management Portal  of RBA</w:t>
+        <w:t xml:space="preserve">Developed RESTful </w:t>
+      </w:r>
+      <w:r>
+        <w:rPr>
+          <w:rFonts w:ascii="Calibri" w:hAnsi="Calibri"/>
+          <w:szCs w:val="24"/>
+        </w:rPr>
+        <w:t xml:space="preserve">Web APIs for Management Portal </w:t>
+      </w:r>
+      <w:bookmarkStart w:id="0" w:name="_GoBack"/>
+      <w:bookmarkEnd w:id="0"/>
+      <w:r>
+        <w:rPr>
+          <w:rFonts w:ascii="Calibri" w:hAnsi="Calibri"/>
+          <w:szCs w:val="24"/>
+        </w:rPr>
+        <w:t>of RBA</w:t>
       </w:r>
     </w:p>
     <w:p>
@@ -888,6 +849,61 @@
     <w:p>
       <w:pPr>
         <w:pStyle w:val="NoSpacing"/>
+        <w:numPr>
+          <w:ilvl w:val="0"/>
+          <w:numId w:val="2"/>
+        </w:numPr>
+        <w:rPr>
+          <w:rFonts w:ascii="Calibri" w:hAnsi="Calibri"/>
+          <w:szCs w:val="24"/>
+        </w:rPr>
+      </w:pPr>
+      <w:r>
+        <w:rPr>
+          <w:rFonts w:ascii="Calibri" w:hAnsi="Calibri"/>
+          <w:b/>
+          <w:szCs w:val="24"/>
+        </w:rPr>
+        <w:t xml:space="preserve">Integrated Product and Process Design (IPPD) </w:t>
+      </w:r>
+      <w:r>
+        <w:rPr>
+          <w:rFonts w:ascii="Calibri" w:hAnsi="Calibri"/>
+          <w:szCs w:val="24"/>
+        </w:rPr>
+        <w:t xml:space="preserve">– Walt Disney Corporation </w:t>
+      </w:r>
+      <w:r>
+        <w:rPr>
+          <w:rFonts w:ascii="Calibri" w:hAnsi="Calibri"/>
+          <w:szCs w:val="24"/>
+        </w:rPr>
+        <w:t>(8/2014 – 5/2015)</w:t>
+      </w:r>
+    </w:p>
+    <w:p>
+      <w:pPr>
+        <w:pStyle w:val="NoSpacing"/>
+        <w:numPr>
+          <w:ilvl w:val="1"/>
+          <w:numId w:val="2"/>
+        </w:numPr>
+        <w:rPr>
+          <w:rFonts w:ascii="Calibri" w:hAnsi="Calibri"/>
+          <w:szCs w:val="24"/>
+        </w:rPr>
+      </w:pPr>
+      <w:r>
+        <w:rPr>
+          <w:rFonts w:ascii="Calibri" w:hAnsi="Calibri"/>
+          <w:szCs w:val="24"/>
+        </w:rPr>
+        <w:t>IPv6 Automated Device Management</w:t>
+      </w:r>
+    </w:p>
+    <w:p>
+      <w:pPr>
+        <w:pStyle w:val="NoSpacing"/>
         <w:ind w:left="1440"/>
         <w:rPr>
           <w:rFonts w:ascii="Calibri" w:hAnsi="Calibri"/>
@@ -1287,7 +1303,7 @@
           <w:rFonts w:ascii="Calibri" w:hAnsi="Calibri"/>
           <w:szCs w:val="24"/>
         </w:rPr>
-        <w:t>Developed Airline Reservation System (Class Project)</w:t>
+        <w:t>Developed Multiplatform Mobile/Web Application (Android, iOS, Web)</w:t>
       </w:r>
     </w:p>
     <w:p>
@@ -1307,42 +1323,7 @@
           <w:rFonts w:ascii="Calibri" w:hAnsi="Calibri"/>
           <w:szCs w:val="24"/>
         </w:rPr>
-        <w:t>Back</w:t>
-      </w:r>
-      <w:r>
-        <w:rPr>
-          <w:rFonts w:ascii="Calibri" w:hAnsi="Calibri"/>
-          <w:szCs w:val="24"/>
-        </w:rPr>
-        <w:t>e</w:t>
-      </w:r>
-      <w:r>
-        <w:rPr>
-          <w:rFonts w:ascii="Calibri" w:hAnsi="Calibri"/>
-          <w:szCs w:val="24"/>
-        </w:rPr>
-        <w:t>nd Database</w:t>
-      </w:r>
-      <w:r>
-        <w:rPr>
-          <w:rFonts w:ascii="Calibri" w:hAnsi="Calibri"/>
-          <w:szCs w:val="24"/>
-        </w:rPr>
-        <w:t xml:space="preserve"> </w:t>
-      </w:r>
-      <w:r>
-        <w:rPr>
-          <w:rFonts w:ascii="Calibri" w:hAnsi="Calibri"/>
-          <w:szCs w:val="24"/>
-        </w:rPr>
-        <w:t>Design</w:t>
-      </w:r>
-      <w:r>
-        <w:rPr>
-          <w:rFonts w:ascii="Calibri" w:hAnsi="Calibri"/>
-          <w:szCs w:val="24"/>
-        </w:rPr>
-        <w:t>, Application Logic using PHP</w:t>
+        <w:t>Backend Database Design, Application Logic on both Android and iOS platforms, Frontend Design</w:t>
       </w:r>
     </w:p>
     <w:p>
@@ -1362,7 +1343,7 @@
           <w:rFonts w:ascii="Calibri" w:hAnsi="Calibri"/>
           <w:szCs w:val="24"/>
         </w:rPr>
-        <w:t>Developed Multiplatform Mobile/Web Application (Android, iOS, Web)</w:t>
+        <w:t>Developed Airline Reservation System (Class Project)</w:t>
       </w:r>
     </w:p>
     <w:p>
@@ -1382,21 +1363,42 @@
           <w:rFonts w:ascii="Calibri" w:hAnsi="Calibri"/>
           <w:szCs w:val="24"/>
         </w:rPr>
-        <w:t>Backe</w:t>
-      </w:r>
-      <w:r>
-        <w:rPr>
-          <w:rFonts w:ascii="Calibri" w:hAnsi="Calibri"/>
-          <w:szCs w:val="24"/>
-        </w:rPr>
-        <w:t>nd Database Design, Application Logic on both Android and iOS</w:t>
-      </w:r>
-      <w:r>
-        <w:rPr>
-          <w:rFonts w:ascii="Calibri" w:hAnsi="Calibri"/>
-          <w:szCs w:val="24"/>
-        </w:rPr>
-        <w:t xml:space="preserve"> platforms, Frontend Design</w:t>
+        <w:t>Back</w:t>
+      </w:r>
+      <w:r>
+        <w:rPr>
+          <w:rFonts w:ascii="Calibri" w:hAnsi="Calibri"/>
+          <w:szCs w:val="24"/>
+        </w:rPr>
+        <w:t>e</w:t>
+      </w:r>
+      <w:r>
+        <w:rPr>
+          <w:rFonts w:ascii="Calibri" w:hAnsi="Calibri"/>
+          <w:szCs w:val="24"/>
+        </w:rPr>
+        <w:t>nd Database</w:t>
+      </w:r>
+      <w:r>
+        <w:rPr>
+          <w:rFonts w:ascii="Calibri" w:hAnsi="Calibri"/>
+          <w:szCs w:val="24"/>
+        </w:rPr>
+        <w:t xml:space="preserve"> </w:t>
+      </w:r>
+      <w:r>
+        <w:rPr>
+          <w:rFonts w:ascii="Calibri" w:hAnsi="Calibri"/>
+          <w:szCs w:val="24"/>
+        </w:rPr>
+        <w:t>Design</w:t>
+      </w:r>
+      <w:r>
+        <w:rPr>
+          <w:rFonts w:ascii="Calibri" w:hAnsi="Calibri"/>
+          <w:szCs w:val="24"/>
+        </w:rPr>
+        <w:t>, Application Logic using PHP</w:t>
       </w:r>
     </w:p>
     <w:p>
@@ -1622,7 +1624,7 @@
       </w:r>
     </w:p>
     <w:sectPr>
-      <w:headerReference w:type="default" r:id="rId8"/>
+      <w:headerReference w:type="default" r:id="rId9"/>
       <w:pgSz w:w="12240" w:h="15840"/>
       <w:pgMar w:top="864" w:right="1008" w:bottom="821" w:left="1008" w:header="720" w:footer="720" w:gutter="0"/>
       <w:cols w:space="720"/>
@@ -1633,7 +1635,7 @@
 </file>
 
 <file path=word/endnotes.xml><?xml version="1.0" encoding="utf-8"?>
-<w:endnotes xmlns:ve="http://schemas.openxmlformats.org/markup-compatibility/2006" xmlns:o="urn:schemas-microsoft-com:office:office" xmlns:r="http://schemas.openxmlformats.org/officeDocument/2006/relationships" xmlns:m="http://schemas.openxmlformats.org/officeDocument/2006/math" xmlns:v="urn:schemas-microsoft-com:vml" xmlns:wp="http://schemas.openxmlformats.org/drawingml/2006/wordprocessingDrawing" xmlns:w10="urn:schemas-microsoft-com:office:word" xmlns:w="http://schemas.openxmlformats.org/wordprocessingml/2006/main" xmlns:wne="http://schemas.microsoft.com/office/word/2006/wordml">
+<w:endnotes xmlns:wpc="http://schemas.microsoft.com/office/word/2010/wordprocessingCanvas" xmlns:mo="http://schemas.microsoft.com/office/mac/office/2008/main" xmlns:mc="http://schemas.openxmlformats.org/markup-compatibility/2006" xmlns:mv="urn:schemas-microsoft-com:mac:vml" xmlns:o="urn:schemas-microsoft-com:office:office" xmlns:r="http://schemas.openxmlformats.org/officeDocument/2006/relationships" xmlns:m="http://schemas.openxmlformats.org/officeDocument/2006/math" xmlns:v="urn:schemas-microsoft-com:vml" xmlns:wp14="http://schemas.microsoft.com/office/word/2010/wordprocessingDrawing" xmlns:wp="http://schemas.openxmlformats.org/drawingml/2006/wordprocessingDrawing" xmlns:w10="urn:schemas-microsoft-com:office:word" xmlns:w="http://schemas.openxmlformats.org/wordprocessingml/2006/main" xmlns:w14="http://schemas.microsoft.com/office/word/2010/wordml" xmlns:wpg="http://schemas.microsoft.com/office/word/2010/wordprocessingGroup" xmlns:wpi="http://schemas.microsoft.com/office/word/2010/wordprocessingInk" xmlns:wne="http://schemas.microsoft.com/office/word/2006/wordml" xmlns:wps="http://schemas.microsoft.com/office/word/2010/wordprocessingShape" mc:Ignorable="w14 wp14">
   <w:endnote w:type="separator" w:id="-1">
     <w:p>
       <w:pPr>
@@ -1658,7 +1660,7 @@
 </file>
 
 <file path=word/footnotes.xml><?xml version="1.0" encoding="utf-8"?>
-<w:footnotes xmlns:ve="http://schemas.openxmlformats.org/markup-compatibility/2006" xmlns:o="urn:schemas-microsoft-com:office:office" xmlns:r="http://schemas.openxmlformats.org/officeDocument/2006/relationships" xmlns:m="http://schemas.openxmlformats.org/officeDocument/2006/math" xmlns:v="urn:schemas-microsoft-com:vml" xmlns:wp="http://schemas.openxmlformats.org/drawingml/2006/wordprocessingDrawing" xmlns:w10="urn:schemas-microsoft-com:office:word" xmlns:w="http://schemas.openxmlformats.org/wordprocessingml/2006/main" xmlns:wne="http://schemas.microsoft.com/office/word/2006/wordml">
+<w:footnotes xmlns:wpc="http://schemas.microsoft.com/office/word/2010/wordprocessingCanvas" xmlns:mo="http://schemas.microsoft.com/office/mac/office/2008/main" xmlns:mc="http://schemas.openxmlformats.org/markup-compatibility/2006" xmlns:mv="urn:schemas-microsoft-com:mac:vml" xmlns:o="urn:schemas-microsoft-com:office:office" xmlns:r="http://schemas.openxmlformats.org/officeDocument/2006/relationships" xmlns:m="http://schemas.openxmlformats.org/officeDocument/2006/math" xmlns:v="urn:schemas-microsoft-com:vml" xmlns:wp14="http://schemas.microsoft.com/office/word/2010/wordprocessingDrawing" xmlns:wp="http://schemas.openxmlformats.org/drawingml/2006/wordprocessingDrawing" xmlns:w10="urn:schemas-microsoft-com:office:word" xmlns:w="http://schemas.openxmlformats.org/wordprocessingml/2006/main" xmlns:w14="http://schemas.microsoft.com/office/word/2010/wordml" xmlns:wpg="http://schemas.microsoft.com/office/word/2010/wordprocessingGroup" xmlns:wpi="http://schemas.microsoft.com/office/word/2010/wordprocessingInk" xmlns:wne="http://schemas.microsoft.com/office/word/2006/wordml" xmlns:wps="http://schemas.microsoft.com/office/word/2010/wordprocessingShape" mc:Ignorable="w14 wp14">
   <w:footnote w:type="separator" w:id="-1">
     <w:p>
       <w:pPr>
@@ -1683,7 +1685,7 @@
 </file>
 
 <file path=word/header1.xml><?xml version="1.0" encoding="utf-8"?>
-<w:hdr xmlns:ve="http://schemas.openxmlformats.org/markup-compatibility/2006" xmlns:o="urn:schemas-microsoft-com:office:office" xmlns:r="http://schemas.openxmlformats.org/officeDocument/2006/relationships" xmlns:m="http://schemas.openxmlformats.org/officeDocument/2006/math" xmlns:v="urn:schemas-microsoft-com:vml" xmlns:wp="http://schemas.openxmlformats.org/drawingml/2006/wordprocessingDrawing" xmlns:w10="urn:schemas-microsoft-com:office:word" xmlns:w="http://schemas.openxmlformats.org/wordprocessingml/2006/main" xmlns:wne="http://schemas.microsoft.com/office/word/2006/wordml">
+<w:hdr xmlns:wpc="http://schemas.microsoft.com/office/word/2010/wordprocessingCanvas" xmlns:mo="http://schemas.microsoft.com/office/mac/office/2008/main" xmlns:mc="http://schemas.openxmlformats.org/markup-compatibility/2006" xmlns:mv="urn:schemas-microsoft-com:mac:vml" xmlns:o="urn:schemas-microsoft-com:office:office" xmlns:r="http://schemas.openxmlformats.org/officeDocument/2006/relationships" xmlns:m="http://schemas.openxmlformats.org/officeDocument/2006/math" xmlns:v="urn:schemas-microsoft-com:vml" xmlns:wp14="http://schemas.microsoft.com/office/word/2010/wordprocessingDrawing" xmlns:wp="http://schemas.openxmlformats.org/drawingml/2006/wordprocessingDrawing" xmlns:w10="urn:schemas-microsoft-com:office:word" xmlns:w="http://schemas.openxmlformats.org/wordprocessingml/2006/main" xmlns:w14="http://schemas.microsoft.com/office/word/2010/wordml" xmlns:wpg="http://schemas.microsoft.com/office/word/2010/wordprocessingGroup" xmlns:wpi="http://schemas.microsoft.com/office/word/2010/wordprocessingInk" xmlns:wne="http://schemas.microsoft.com/office/word/2006/wordml" xmlns:wps="http://schemas.microsoft.com/office/word/2010/wordprocessingShape" mc:Ignorable="w14 wp14">
   <w:p>
     <w:pPr>
       <w:pStyle w:val="Header"/>
@@ -1713,7 +1715,7 @@
 </file>
 
 <file path=word/numbering.xml><?xml version="1.0" encoding="utf-8"?>
-<w:numbering xmlns:ve="http://schemas.openxmlformats.org/markup-compatibility/2006" xmlns:o="urn:schemas-microsoft-com:office:office" xmlns:r="http://schemas.openxmlformats.org/officeDocument/2006/relationships" xmlns:m="http://schemas.openxmlformats.org/officeDocument/2006/math" xmlns:v="urn:schemas-microsoft-com:vml" xmlns:wp="http://schemas.openxmlformats.org/drawingml/2006/wordprocessingDrawing" xmlns:w10="urn:schemas-microsoft-com:office:word" xmlns:w="http://schemas.openxmlformats.org/wordprocessingml/2006/main" xmlns:wne="http://schemas.microsoft.com/office/word/2006/wordml">
+<w:numbering xmlns:wpc="http://schemas.microsoft.com/office/word/2010/wordprocessingCanvas" xmlns:mo="http://schemas.microsoft.com/office/mac/office/2008/main" xmlns:mc="http://schemas.openxmlformats.org/markup-compatibility/2006" xmlns:mv="urn:schemas-microsoft-com:mac:vml" xmlns:o="urn:schemas-microsoft-com:office:office" xmlns:r="http://schemas.openxmlformats.org/officeDocument/2006/relationships" xmlns:m="http://schemas.openxmlformats.org/officeDocument/2006/math" xmlns:v="urn:schemas-microsoft-com:vml" xmlns:wp14="http://schemas.microsoft.com/office/word/2010/wordprocessingDrawing" xmlns:wp="http://schemas.openxmlformats.org/drawingml/2006/wordprocessingDrawing" xmlns:w10="urn:schemas-microsoft-com:office:word" xmlns:w="http://schemas.openxmlformats.org/wordprocessingml/2006/main" xmlns:w14="http://schemas.microsoft.com/office/word/2010/wordml" xmlns:wpg="http://schemas.microsoft.com/office/word/2010/wordprocessingGroup" xmlns:wpi="http://schemas.microsoft.com/office/word/2010/wordprocessingInk" xmlns:wne="http://schemas.microsoft.com/office/word/2006/wordml" xmlns:wps="http://schemas.microsoft.com/office/word/2010/wordprocessingShape" mc:Ignorable="w14 wp14">
   <w:abstractNum w:abstractNumId="0">
     <w:nsid w:val="020367B3"/>
     <w:multiLevelType w:val="hybridMultilevel"/>
@@ -2646,7 +2648,7 @@
 </file>
 
 <file path=word/styles.xml><?xml version="1.0" encoding="utf-8"?>
-<w:styles xmlns:r="http://schemas.openxmlformats.org/officeDocument/2006/relationships" xmlns:w="http://schemas.openxmlformats.org/wordprocessingml/2006/main">
+<w:styles xmlns:mc="http://schemas.openxmlformats.org/markup-compatibility/2006" xmlns:r="http://schemas.openxmlformats.org/officeDocument/2006/relationships" xmlns:w="http://schemas.openxmlformats.org/wordprocessingml/2006/main" xmlns:w14="http://schemas.microsoft.com/office/word/2010/wordml" mc:Ignorable="w14">
   <w:docDefaults>
     <w:rPrDefault>
       <w:rPr>
@@ -2662,7 +2664,7 @@
       </w:pPr>
     </w:pPrDefault>
   </w:docDefaults>
-  <w:latentStyles w:defLockedState="0" w:defUIPriority="99" w:defSemiHidden="1" w:defUnhideWhenUsed="1" w:defQFormat="0" w:count="267">
+  <w:latentStyles w:defLockedState="0" w:defUIPriority="99" w:defSemiHidden="1" w:defUnhideWhenUsed="1" w:defQFormat="0" w:count="276">
     <w:lsdException w:name="Normal" w:semiHidden="0" w:uiPriority="0" w:unhideWhenUsed="0" w:qFormat="1"/>
     <w:lsdException w:name="heading 1" w:semiHidden="0" w:uiPriority="9" w:unhideWhenUsed="0" w:qFormat="1"/>
     <w:lsdException w:name="heading 2" w:uiPriority="9" w:qFormat="1"/>
@@ -2820,7 +2822,6 @@
     <w:uiPriority w:val="99"/>
     <w:semiHidden/>
     <w:unhideWhenUsed/>
-    <w:qFormat/>
     <w:tblPr>
       <w:tblInd w:w="0" w:type="dxa"/>
       <w:tblCellMar>
@@ -2925,6 +2926,192 @@
       <w:color w:val="800080" w:themeColor="followedHyperlink"/>
       <w:u w:val="single"/>
     </w:rPr>
+  </w:style>
+</w:styles>
+</file>
+
+<file path=word/stylesWithEffects.xml><?xml version="1.0" encoding="utf-8"?>
+<w:styles xmlns:wpc="http://schemas.microsoft.com/office/word/2010/wordprocessingCanvas" xmlns:mo="http://schemas.microsoft.com/office/mac/office/2008/main" xmlns:mc="http://schemas.openxmlformats.org/markup-compatibility/2006" xmlns:mv="urn:schemas-microsoft-com:mac:vml" xmlns:o="urn:schemas-microsoft-com:office:office" xmlns:r="http://schemas.openxmlformats.org/officeDocument/2006/relationships" xmlns:m="http://schemas.openxmlformats.org/officeDocument/2006/math" xmlns:v="urn:schemas-microsoft-com:vml" xmlns:wp14="http://schemas.microsoft.com/office/word/2010/wordprocessingDrawing" xmlns:wp="http://schemas.openxmlformats.org/drawingml/2006/wordprocessingDrawing" xmlns:w10="urn:schemas-microsoft-com:office:word" xmlns:w="http://schemas.openxmlformats.org/wordprocessingml/2006/main" xmlns:w14="http://schemas.microsoft.com/office/word/2010/wordml" xmlns:wpg="http://schemas.microsoft.com/office/word/2010/wordprocessingGroup" xmlns:wpi="http://schemas.microsoft.com/office/word/2010/wordprocessingInk" xmlns:wne="http://schemas.microsoft.com/office/word/2006/wordml" xmlns:wps="http://schemas.microsoft.com/office/word/2010/wordprocessingShape" mc:Ignorable="w14 wp14">
+  <w:docDefaults>
+    <w:rPrDefault>
+      <w:rPr>
+        <w:rFonts w:asciiTheme="minorHAnsi" w:eastAsiaTheme="minorEastAsia" w:hAnsiTheme="minorHAnsi" w:cstheme="minorBidi"/>
+        <w:sz w:val="24"/>
+        <w:szCs w:val="24"/>
+        <w:lang w:val="en-US" w:eastAsia="ja-JP" w:bidi="ar-SA"/>
+      </w:rPr>
+    </w:rPrDefault>
+    <w:pPrDefault/>
+  </w:docDefaults>
+  <w:latentStyles w:defLockedState="0" w:defUIPriority="99" w:defSemiHidden="1" w:defUnhideWhenUsed="1" w:defQFormat="0" w:count="276">
+    <w:lsdException w:name="Normal" w:semiHidden="0" w:uiPriority="0" w:unhideWhenUsed="0" w:qFormat="1"/>
+    <w:lsdException w:name="heading 1" w:semiHidden="0" w:uiPriority="9" w:unhideWhenUsed="0" w:qFormat="1"/>
+    <w:lsdException w:name="heading 2" w:uiPriority="9" w:qFormat="1"/>
+    <w:lsdException w:name="heading 3" w:uiPriority="9" w:qFormat="1"/>
+    <w:lsdException w:name="heading 4" w:uiPriority="9" w:qFormat="1"/>
+    <w:lsdException w:name="heading 5" w:uiPriority="9" w:qFormat="1"/>
+    <w:lsdException w:name="heading 6" w:uiPriority="9" w:qFormat="1"/>
+    <w:lsdException w:name="heading 7" w:uiPriority="9" w:qFormat="1"/>
+    <w:lsdException w:name="heading 8" w:uiPriority="9" w:qFormat="1"/>
+    <w:lsdException w:name="heading 9" w:uiPriority="9" w:qFormat="1"/>
+    <w:lsdException w:name="toc 1" w:uiPriority="39"/>
+    <w:lsdException w:name="toc 2" w:uiPriority="39"/>
+    <w:lsdException w:name="toc 3" w:uiPriority="39"/>
+    <w:lsdException w:name="toc 4" w:uiPriority="39"/>
+    <w:lsdException w:name="toc 5" w:uiPriority="39"/>
+    <w:lsdException w:name="toc 6" w:uiPriority="39"/>
+    <w:lsdException w:name="toc 7" w:uiPriority="39"/>
+    <w:lsdException w:name="toc 8" w:uiPriority="39"/>
+    <w:lsdException w:name="toc 9" w:uiPriority="39"/>
+    <w:lsdException w:name="caption" w:uiPriority="35" w:qFormat="1"/>
+    <w:lsdException w:name="Title" w:semiHidden="0" w:uiPriority="10" w:unhideWhenUsed="0" w:qFormat="1"/>
+    <w:lsdException w:name="Default Paragraph Font" w:uiPriority="1"/>
+    <w:lsdException w:name="Subtitle" w:semiHidden="0" w:uiPriority="11" w:unhideWhenUsed="0" w:qFormat="1"/>
+    <w:lsdException w:name="Strong" w:semiHidden="0" w:uiPriority="22" w:unhideWhenUsed="0" w:qFormat="1"/>
+    <w:lsdException w:name="Emphasis" w:semiHidden="0" w:uiPriority="20" w:unhideWhenUsed="0" w:qFormat="1"/>
+    <w:lsdException w:name="Table Grid" w:semiHidden="0" w:uiPriority="59" w:unhideWhenUsed="0"/>
+    <w:lsdException w:name="Placeholder Text" w:unhideWhenUsed="0"/>
+    <w:lsdException w:name="No Spacing" w:semiHidden="0" w:uiPriority="1" w:unhideWhenUsed="0" w:qFormat="1"/>
+    <w:lsdException w:name="Light Shading" w:semiHidden="0" w:uiPriority="60" w:unhideWhenUsed="0"/>
+    <w:lsdException w:name="Light List" w:semiHidden="0" w:uiPriority="61" w:unhideWhenUsed="0"/>
+    <w:lsdException w:name="Light Grid" w:semiHidden="0" w:uiPriority="62" w:unhideWhenUsed="0"/>
+    <w:lsdException w:name="Medium Shading 1" w:semiHidden="0" w:uiPriority="63" w:unhideWhenUsed="0"/>
+    <w:lsdException w:name="Medium Shading 2" w:semiHidden="0" w:uiPriority="64" w:unhideWhenUsed="0"/>
+    <w:lsdException w:name="Medium List 1" w:semiHidden="0" w:uiPriority="65" w:unhideWhenUsed="0"/>
+    <w:lsdException w:name="Medium List 2" w:semiHidden="0" w:uiPriority="66" w:unhideWhenUsed="0"/>
+    <w:lsdException w:name="Medium Grid 1" w:semiHidden="0" w:uiPriority="67" w:unhideWhenUsed="0"/>
+    <w:lsdException w:name="Medium Grid 2" w:semiHidden="0" w:uiPriority="68" w:unhideWhenUsed="0"/>
+    <w:lsdException w:name="Medium Grid 3" w:semiHidden="0" w:uiPriority="69" w:unhideWhenUsed="0"/>
+    <w:lsdException w:name="Dark List" w:semiHidden="0" w:uiPriority="70" w:unhideWhenUsed="0"/>
+    <w:lsdException w:name="Colorful Shading" w:semiHidden="0" w:uiPriority="71" w:unhideWhenUsed="0"/>
+    <w:lsdException w:name="Colorful List" w:semiHidden="0" w:uiPriority="72" w:unhideWhenUsed="0"/>
+    <w:lsdException w:name="Colorful Grid" w:semiHidden="0" w:uiPriority="73" w:unhideWhenUsed="0"/>
+    <w:lsdException w:name="Light Shading Accent 1" w:semiHidden="0" w:uiPriority="60" w:unhideWhenUsed="0"/>
+    <w:lsdException w:name="Light List Accent 1" w:semiHidden="0" w:uiPriority="61" w:unhideWhenUsed="0"/>
+    <w:lsdException w:name="Light Grid Accent 1" w:semiHidden="0" w:uiPriority="62" w:unhideWhenUsed="0"/>
+    <w:lsdException w:name="Medium Shading 1 Accent 1" w:semiHidden="0" w:uiPriority="63" w:unhideWhenUsed="0"/>
+    <w:lsdException w:name="Medium Shading 2 Accent 1" w:semiHidden="0" w:uiPriority="64" w:unhideWhenUsed="0"/>
+    <w:lsdException w:name="Medium List 1 Accent 1" w:semiHidden="0" w:uiPriority="65" w:unhideWhenUsed="0"/>
+    <w:lsdException w:name="Revision" w:unhideWhenUsed="0"/>
+    <w:lsdException w:name="List Paragraph" w:semiHidden="0" w:uiPriority="34" w:unhideWhenUsed="0" w:qFormat="1"/>
+    <w:lsdException w:name="Quote" w:semiHidden="0" w:uiPriority="29" w:unhideWhenUsed="0" w:qFormat="1"/>
+    <w:lsdException w:name="Intense Quote" w:semiHidden="0" w:uiPriority="30" w:unhideWhenUsed="0" w:qFormat="1"/>
+    <w:lsdException w:name="Medium List 2 Accent 1" w:semiHidden="0" w:uiPriority="66" w:unhideWhenUsed="0"/>
+    <w:lsdException w:name="Medium Grid 1 Accent 1" w:semiHidden="0" w:uiPriority="67" w:unhideWhenUsed="0"/>
+    <w:lsdException w:name="Medium Grid 2 Accent 1" w:semiHidden="0" w:uiPriority="68" w:unhideWhenUsed="0"/>
+    <w:lsdException w:name="Medium Grid 3 Accent 1" w:semiHidden="0" w:uiPriority="69" w:unhideWhenUsed="0"/>
+    <w:lsdException w:name="Dark List Accent 1" w:semiHidden="0" w:uiPriority="70" w:unhideWhenUsed="0"/>
+    <w:lsdException w:name="Colorful Shading Accent 1" w:semiHidden="0" w:uiPriority="71" w:unhideWhenUsed="0"/>
+    <w:lsdException w:name="Colorful List Accent 1" w:semiHidden="0" w:uiPriority="72" w:unhideWhenUsed="0"/>
+    <w:lsdException w:name="Colorful Grid Accent 1" w:semiHidden="0" w:uiPriority="73" w:unhideWhenUsed="0"/>
+    <w:lsdException w:name="Light Shading Accent 2" w:semiHidden="0" w:uiPriority="60" w:unhideWhenUsed="0"/>
+    <w:lsdException w:name="Light List Accent 2" w:semiHidden="0" w:uiPriority="61" w:unhideWhenUsed="0"/>
+    <w:lsdException w:name="Light Grid Accent 2" w:semiHidden="0" w:uiPriority="62" w:unhideWhenUsed="0"/>
+    <w:lsdException w:name="Medium Shading 1 Accent 2" w:semiHidden="0" w:uiPriority="63" w:unhideWhenUsed="0"/>
+    <w:lsdException w:name="Medium Shading 2 Accent 2" w:semiHidden="0" w:uiPriority="64" w:unhideWhenUsed="0"/>
+    <w:lsdException w:name="Medium List 1 Accent 2" w:semiHidden="0" w:uiPriority="65" w:unhideWhenUsed="0"/>
+    <w:lsdException w:name="Medium List 2 Accent 2" w:semiHidden="0" w:uiPriority="66" w:unhideWhenUsed="0"/>
+    <w:lsdException w:name="Medium Grid 1 Accent 2" w:semiHidden="0" w:uiPriority="67" w:unhideWhenUsed="0"/>
+    <w:lsdException w:name="Medium Grid 2 Accent 2" w:semiHidden="0" w:uiPriority="68" w:unhideWhenUsed="0"/>
+    <w:lsdException w:name="Medium Grid 3 Accent 2" w:semiHidden="0" w:uiPriority="69" w:unhideWhenUsed="0"/>
+    <w:lsdException w:name="Dark List Accent 2" w:semiHidden="0" w:uiPriority="70" w:unhideWhenUsed="0"/>
+    <w:lsdException w:name="Colorful Shading Accent 2" w:semiHidden="0" w:uiPriority="71" w:unhideWhenUsed="0"/>
+    <w:lsdException w:name="Colorful List Accent 2" w:semiHidden="0" w:uiPriority="72" w:unhideWhenUsed="0"/>
+    <w:lsdException w:name="Colorful Grid Accent 2" w:semiHidden="0" w:uiPriority="73" w:unhideWhenUsed="0"/>
+    <w:lsdException w:name="Light Shading Accent 3" w:semiHidden="0" w:uiPriority="60" w:unhideWhenUsed="0"/>
+    <w:lsdException w:name="Light List Accent 3" w:semiHidden="0" w:uiPriority="61" w:unhideWhenUsed="0"/>
+    <w:lsdException w:name="Light Grid Accent 3" w:semiHidden="0" w:uiPriority="62" w:unhideWhenUsed="0"/>
+    <w:lsdException w:name="Medium Shading 1 Accent 3" w:semiHidden="0" w:uiPriority="63" w:unhideWhenUsed="0"/>
+    <w:lsdException w:name="Medium Shading 2 Accent 3" w:semiHidden="0" w:uiPriority="64" w:unhideWhenUsed="0"/>
+    <w:lsdException w:name="Medium List 1 Accent 3" w:semiHidden="0" w:uiPriority="65" w:unhideWhenUsed="0"/>
+    <w:lsdException w:name="Medium List 2 Accent 3" w:semiHidden="0" w:uiPriority="66" w:unhideWhenUsed="0"/>
+    <w:lsdException w:name="Medium Grid 1 Accent 3" w:semiHidden="0" w:uiPriority="67" w:unhideWhenUsed="0"/>
+    <w:lsdException w:name="Medium Grid 2 Accent 3" w:semiHidden="0" w:uiPriority="68" w:unhideWhenUsed="0"/>
+    <w:lsdException w:name="Medium Grid 3 Accent 3" w:semiHidden="0" w:uiPriority="69" w:unhideWhenUsed="0"/>
+    <w:lsdException w:name="Dark List Accent 3" w:semiHidden="0" w:uiPriority="70" w:unhideWhenUsed="0"/>
+    <w:lsdException w:name="Colorful Shading Accent 3" w:semiHidden="0" w:uiPriority="71" w:unhideWhenUsed="0"/>
+    <w:lsdException w:name="Colorful List Accent 3" w:semiHidden="0" w:uiPriority="72" w:unhideWhenUsed="0"/>
+    <w:lsdException w:name="Colorful Grid Accent 3" w:semiHidden="0" w:uiPriority="73" w:unhideWhenUsed="0"/>
+    <w:lsdException w:name="Light Shading Accent 4" w:semiHidden="0" w:uiPriority="60" w:unhideWhenUsed="0"/>
+    <w:lsdException w:name="Light List Accent 4" w:semiHidden="0" w:uiPriority="61" w:unhideWhenUsed="0"/>
+    <w:lsdException w:name="Light Grid Accent 4" w:semiHidden="0" w:uiPriority="62" w:unhideWhenUsed="0"/>
+    <w:lsdException w:name="Medium Shading 1 Accent 4" w:semiHidden="0" w:uiPriority="63" w:unhideWhenUsed="0"/>
+    <w:lsdException w:name="Medium Shading 2 Accent 4" w:semiHidden="0" w:uiPriority="64" w:unhideWhenUsed="0"/>
+    <w:lsdException w:name="Medium List 1 Accent 4" w:semiHidden="0" w:uiPriority="65" w:unhideWhenUsed="0"/>
+    <w:lsdException w:name="Medium List 2 Accent 4" w:semiHidden="0" w:uiPriority="66" w:unhideWhenUsed="0"/>
+    <w:lsdException w:name="Medium Grid 1 Accent 4" w:semiHidden="0" w:uiPriority="67" w:unhideWhenUsed="0"/>
+    <w:lsdException w:name="Medium Grid 2 Accent 4" w:semiHidden="0" w:uiPriority="68" w:unhideWhenUsed="0"/>
+    <w:lsdException w:name="Medium Grid 3 Accent 4" w:semiHidden="0" w:uiPriority="69" w:unhideWhenUsed="0"/>
+    <w:lsdException w:name="Dark List Accent 4" w:semiHidden="0" w:uiPriority="70" w:unhideWhenUsed="0"/>
+    <w:lsdException w:name="Colorful Shading Accent 4" w:semiHidden="0" w:uiPriority="71" w:unhideWhenUsed="0"/>
+    <w:lsdException w:name="Colorful List Accent 4" w:semiHidden="0" w:uiPriority="72" w:unhideWhenUsed="0"/>
+    <w:lsdException w:name="Colorful Grid Accent 4" w:semiHidden="0" w:uiPriority="73" w:unhideWhenUsed="0"/>
+    <w:lsdException w:name="Light Shading Accent 5" w:semiHidden="0" w:uiPriority="60" w:unhideWhenUsed="0"/>
+    <w:lsdException w:name="Light List Accent 5" w:semiHidden="0" w:uiPriority="61" w:unhideWhenUsed="0"/>
+    <w:lsdException w:name="Light Grid Accent 5" w:semiHidden="0" w:uiPriority="62" w:unhideWhenUsed="0"/>
+    <w:lsdException w:name="Medium Shading 1 Accent 5" w:semiHidden="0" w:uiPriority="63" w:unhideWhenUsed="0"/>
+    <w:lsdException w:name="Medium Shading 2 Accent 5" w:semiHidden="0" w:uiPriority="64" w:unhideWhenUsed="0"/>
+    <w:lsdException w:name="Medium List 1 Accent 5" w:semiHidden="0" w:uiPriority="65" w:unhideWhenUsed="0"/>
+    <w:lsdException w:name="Medium List 2 Accent 5" w:semiHidden="0" w:uiPriority="66" w:unhideWhenUsed="0"/>
+    <w:lsdException w:name="Medium Grid 1 Accent 5" w:semiHidden="0" w:uiPriority="67" w:unhideWhenUsed="0"/>
+    <w:lsdException w:name="Medium Grid 2 Accent 5" w:semiHidden="0" w:uiPriority="68" w:unhideWhenUsed="0"/>
+    <w:lsdException w:name="Medium Grid 3 Accent 5" w:semiHidden="0" w:uiPriority="69" w:unhideWhenUsed="0"/>
+    <w:lsdException w:name="Dark List Accent 5" w:semiHidden="0" w:uiPriority="70" w:unhideWhenUsed="0"/>
+    <w:lsdException w:name="Colorful Shading Accent 5" w:semiHidden="0" w:uiPriority="71" w:unhideWhenUsed="0"/>
+    <w:lsdException w:name="Colorful List Accent 5" w:semiHidden="0" w:uiPriority="72" w:unhideWhenUsed="0"/>
+    <w:lsdException w:name="Colorful Grid Accent 5" w:semiHidden="0" w:uiPriority="73" w:unhideWhenUsed="0"/>
+    <w:lsdException w:name="Light Shading Accent 6" w:semiHidden="0" w:uiPriority="60" w:unhideWhenUsed="0"/>
+    <w:lsdException w:name="Light List Accent 6" w:semiHidden="0" w:uiPriority="61" w:unhideWhenUsed="0"/>
+    <w:lsdException w:name="Light Grid Accent 6" w:semiHidden="0" w:uiPriority="62" w:unhideWhenUsed="0"/>
+    <w:lsdException w:name="Medium Shading 1 Accent 6" w:semiHidden="0" w:uiPriority="63" w:unhideWhenUsed="0"/>
+    <w:lsdException w:name="Medium Shading 2 Accent 6" w:semiHidden="0" w:uiPriority="64" w:unhideWhenUsed="0"/>
+    <w:lsdException w:name="Medium List 1 Accent 6" w:semiHidden="0" w:uiPriority="65" w:unhideWhenUsed="0"/>
+    <w:lsdException w:name="Medium List 2 Accent 6" w:semiHidden="0" w:uiPriority="66" w:unhideWhenUsed="0"/>
+    <w:lsdException w:name="Medium Grid 1 Accent 6" w:semiHidden="0" w:uiPriority="67" w:unhideWhenUsed="0"/>
+    <w:lsdException w:name="Medium Grid 2 Accent 6" w:semiHidden="0" w:uiPriority="68" w:unhideWhenUsed="0"/>
+    <w:lsdException w:name="Medium Grid 3 Accent 6" w:semiHidden="0" w:uiPriority="69" w:unhideWhenUsed="0"/>
+    <w:lsdException w:name="Dark List Accent 6" w:semiHidden="0" w:uiPriority="70" w:unhideWhenUsed="0"/>
+    <w:lsdException w:name="Colorful Shading Accent 6" w:semiHidden="0" w:uiPriority="71" w:unhideWhenUsed="0"/>
+    <w:lsdException w:name="Colorful List Accent 6" w:semiHidden="0" w:uiPriority="72" w:unhideWhenUsed="0"/>
+    <w:lsdException w:name="Colorful Grid Accent 6" w:semiHidden="0" w:uiPriority="73" w:unhideWhenUsed="0"/>
+    <w:lsdException w:name="Subtle Emphasis" w:semiHidden="0" w:uiPriority="19" w:unhideWhenUsed="0" w:qFormat="1"/>
+    <w:lsdException w:name="Intense Emphasis" w:semiHidden="0" w:uiPriority="21" w:unhideWhenUsed="0" w:qFormat="1"/>
+    <w:lsdException w:name="Subtle Reference" w:semiHidden="0" w:uiPriority="31" w:unhideWhenUsed="0" w:qFormat="1"/>
+    <w:lsdException w:name="Intense Reference" w:semiHidden="0" w:uiPriority="32" w:unhideWhenUsed="0" w:qFormat="1"/>
+    <w:lsdException w:name="Book Title" w:semiHidden="0" w:uiPriority="33" w:unhideWhenUsed="0" w:qFormat="1"/>
+    <w:lsdException w:name="Bibliography" w:uiPriority="37"/>
+    <w:lsdException w:name="TOC Heading" w:uiPriority="39" w:qFormat="1"/>
+  </w:latentStyles>
+  <w:style w:type="paragraph" w:default="1" w:styleId="Normal">
+    <w:name w:val="Normal"/>
+    <w:qFormat/>
+  </w:style>
+  <w:style w:type="character" w:default="1" w:styleId="DefaultParagraphFont">
+    <w:name w:val="Default Paragraph Font"/>
+    <w:uiPriority w:val="1"/>
+    <w:semiHidden/>
+    <w:unhideWhenUsed/>
+  </w:style>
+  <w:style w:type="table" w:default="1" w:styleId="TableNormal">
+    <w:name w:val="Normal Table"/>
+    <w:uiPriority w:val="99"/>
+    <w:semiHidden/>
+    <w:unhideWhenUsed/>
+    <w:tblPr>
+      <w:tblInd w:w="0" w:type="dxa"/>
+      <w:tblCellMar>
+        <w:top w:w="0" w:type="dxa"/>
+        <w:left w:w="108" w:type="dxa"/>
+        <w:bottom w:w="0" w:type="dxa"/>
+        <w:right w:w="108" w:type="dxa"/>
+      </w:tblCellMar>
+    </w:tblPr>
+  </w:style>
+  <w:style w:type="numbering" w:default="1" w:styleId="NoList">
+    <w:name w:val="No List"/>
+    <w:uiPriority w:val="99"/>
+    <w:semiHidden/>
+    <w:unhideWhenUsed/>
   </w:style>
 </w:styles>
 </file>

</xml_diff>

<commit_message>
Updated for Spring 2015
</commit_message>
<xml_diff>
--- a/Austin Bruch Resume.docx
+++ b/Austin Bruch Resume.docx
@@ -353,14 +353,14 @@
           <w:rFonts w:ascii="Calibri" w:hAnsi="Calibri"/>
           <w:szCs w:val="24"/>
         </w:rPr>
-        <w:t>BS Exp</w:t>
-      </w:r>
-      <w:r>
-        <w:rPr>
-          <w:rFonts w:ascii="Calibri" w:hAnsi="Calibri"/>
-          <w:szCs w:val="24"/>
-        </w:rPr>
-        <w:t xml:space="preserve">ected May 2015; </w:t>
+        <w:t xml:space="preserve">BS </w:t>
+      </w:r>
+      <w:r>
+        <w:rPr>
+          <w:rFonts w:ascii="Calibri" w:hAnsi="Calibri"/>
+          <w:szCs w:val="24"/>
+        </w:rPr>
+        <w:t xml:space="preserve">May 2015; </w:t>
       </w:r>
       <w:r>
         <w:rPr>
@@ -472,7 +472,21 @@
           <w:rFonts w:ascii="Calibri" w:hAnsi="Calibri"/>
           <w:szCs w:val="24"/>
         </w:rPr>
-        <w:t xml:space="preserve">Operating Systems, Design Patterns in OOP, </w:t>
+        <w:t xml:space="preserve">Operating Systems, </w:t>
+      </w:r>
+      <w:r>
+        <w:rPr>
+          <w:rFonts w:ascii="Calibri" w:hAnsi="Calibri"/>
+          <w:szCs w:val="24"/>
+        </w:rPr>
+        <w:t xml:space="preserve">Computer Networks, Malware Reverse Engineering, </w:t>
+      </w:r>
+      <w:r>
+        <w:rPr>
+          <w:rFonts w:ascii="Calibri" w:hAnsi="Calibri"/>
+          <w:szCs w:val="24"/>
+        </w:rPr>
+        <w:t xml:space="preserve">Design Patterns in OOP, </w:t>
       </w:r>
       <w:r>
         <w:rPr>
@@ -892,8 +906,6 @@
         </w:rPr>
         <w:t>Company</w:t>
       </w:r>
-      <w:bookmarkStart w:id="0" w:name="_GoBack"/>
-      <w:bookmarkEnd w:id="0"/>
       <w:r>
         <w:rPr>
           <w:rFonts w:ascii="Calibri" w:hAnsi="Calibri"/>
@@ -1010,6 +1022,27 @@
           <w:rFonts w:ascii="Calibri" w:hAnsi="Calibri"/>
           <w:szCs w:val="24"/>
         </w:rPr>
+        <w:t xml:space="preserve">Python, </w:t>
+      </w:r>
+      <w:r>
+        <w:rPr>
+          <w:rFonts w:ascii="Calibri" w:hAnsi="Calibri"/>
+          <w:szCs w:val="24"/>
+        </w:rPr>
+        <w:t>SQL</w:t>
+      </w:r>
+      <w:r>
+        <w:rPr>
+          <w:rFonts w:ascii="Calibri" w:hAnsi="Calibri"/>
+          <w:szCs w:val="24"/>
+        </w:rPr>
+        <w:t xml:space="preserve">, </w:t>
+      </w:r>
+      <w:r>
+        <w:rPr>
+          <w:rFonts w:ascii="Calibri" w:hAnsi="Calibri"/>
+          <w:szCs w:val="24"/>
+        </w:rPr>
         <w:t xml:space="preserve">Objective-C, </w:t>
       </w:r>
       <w:r>
@@ -1017,21 +1050,14 @@
           <w:rFonts w:ascii="Calibri" w:hAnsi="Calibri"/>
           <w:szCs w:val="24"/>
         </w:rPr>
-        <w:t xml:space="preserve">C++, </w:t>
-      </w:r>
-      <w:r>
-        <w:rPr>
-          <w:rFonts w:ascii="Calibri" w:hAnsi="Calibri"/>
-          <w:szCs w:val="24"/>
-        </w:rPr>
-        <w:t>SQL</w:t>
-      </w:r>
-      <w:r>
-        <w:rPr>
-          <w:rFonts w:ascii="Calibri" w:hAnsi="Calibri"/>
-          <w:szCs w:val="24"/>
-        </w:rPr>
-        <w:t>,</w:t>
+        <w:t>C++,</w:t>
+      </w:r>
+      <w:r>
+        <w:rPr>
+          <w:rFonts w:ascii="Calibri" w:hAnsi="Calibri"/>
+          <w:szCs w:val="24"/>
+        </w:rPr>
+        <w:t xml:space="preserve"> </w:t>
       </w:r>
       <w:r>
         <w:rPr>
@@ -1052,7 +1078,14 @@
           <w:rFonts w:ascii="Calibri" w:hAnsi="Calibri"/>
           <w:szCs w:val="24"/>
         </w:rPr>
-        <w:t xml:space="preserve">Agile Methodologies , </w:t>
+        <w:t>Agile Methodologies</w:t>
+      </w:r>
+      <w:r>
+        <w:rPr>
+          <w:rFonts w:ascii="Calibri" w:hAnsi="Calibri"/>
+          <w:szCs w:val="24"/>
+        </w:rPr>
+        <w:t xml:space="preserve">, </w:t>
       </w:r>
       <w:r>
         <w:rPr>
@@ -1115,7 +1148,14 @@
           <w:rFonts w:ascii="Calibri" w:hAnsi="Calibri"/>
           <w:szCs w:val="24"/>
         </w:rPr>
-        <w:t>GitHub Version Control</w:t>
+        <w:t>Git</w:t>
+      </w:r>
+      <w:r>
+        <w:rPr>
+          <w:rFonts w:ascii="Calibri" w:hAnsi="Calibri"/>
+          <w:szCs w:val="24"/>
+        </w:rPr>
+        <w:t xml:space="preserve"> Version Control</w:t>
       </w:r>
       <w:r>
         <w:rPr>
@@ -1150,7 +1190,7 @@
           <w:rFonts w:ascii="Calibri" w:hAnsi="Calibri"/>
           <w:szCs w:val="24"/>
         </w:rPr>
-        <w:t>Microsoft Office Suite, Lotus Software Suite</w:t>
+        <w:t>Microsoft Office Suite</w:t>
       </w:r>
       <w:r>
         <w:rPr>
@@ -1198,14 +1238,35 @@
           <w:rFonts w:ascii="Calibri" w:hAnsi="Calibri"/>
           <w:szCs w:val="24"/>
         </w:rPr>
-        <w:t xml:space="preserve">JavaEE , </w:t>
-      </w:r>
-      <w:r>
-        <w:rPr>
-          <w:rFonts w:ascii="Calibri" w:hAnsi="Calibri"/>
-          <w:szCs w:val="24"/>
-        </w:rPr>
-        <w:t xml:space="preserve">C, HTML, PHP, VBScript, </w:t>
+        <w:t>JavaEE</w:t>
+      </w:r>
+      <w:r>
+        <w:rPr>
+          <w:rFonts w:ascii="Calibri" w:hAnsi="Calibri"/>
+          <w:szCs w:val="24"/>
+        </w:rPr>
+        <w:t xml:space="preserve">, </w:t>
+      </w:r>
+      <w:r>
+        <w:rPr>
+          <w:rFonts w:ascii="Calibri" w:hAnsi="Calibri"/>
+          <w:szCs w:val="24"/>
+        </w:rPr>
+        <w:t xml:space="preserve">C, HTML, PHP, </w:t>
+      </w:r>
+      <w:r>
+        <w:rPr>
+          <w:rFonts w:ascii="Calibri" w:hAnsi="Calibri"/>
+          <w:szCs w:val="24"/>
+        </w:rPr>
+        <w:t xml:space="preserve">x86 Assembly, </w:t>
+      </w:r>
+      <w:r>
+        <w:rPr>
+          <w:rFonts w:ascii="Calibri" w:hAnsi="Calibri"/>
+          <w:szCs w:val="24"/>
+        </w:rPr>
+        <w:t xml:space="preserve">VBScript, </w:t>
       </w:r>
       <w:r>
         <w:rPr>
@@ -1480,7 +1541,23 @@
           <w:rFonts w:ascii="Calibri" w:hAnsi="Calibri"/>
           <w:szCs w:val="24"/>
         </w:rPr>
-        <w:t>for middle school students (2009 – Present)</w:t>
+        <w:t xml:space="preserve">for middle school students (2009 – </w:t>
+      </w:r>
+      <w:r>
+        <w:rPr>
+          <w:rFonts w:ascii="Calibri" w:hAnsi="Calibri"/>
+          <w:szCs w:val="24"/>
+        </w:rPr>
+        <w:t>2014</w:t>
+      </w:r>
+      <w:bookmarkStart w:id="0" w:name="_GoBack"/>
+      <w:bookmarkEnd w:id="0"/>
+      <w:r>
+        <w:rPr>
+          <w:rFonts w:ascii="Calibri" w:hAnsi="Calibri"/>
+          <w:szCs w:val="24"/>
+        </w:rPr>
+        <w:t>)</w:t>
       </w:r>
       <w:r>
         <w:rPr>

</xml_diff>